<commit_message>
View vehicle details story updated
</commit_message>
<xml_diff>
--- a/homework/User Stories.docx
+++ b/homework/User Stories.docx
@@ -2944,216 +2944,46 @@
           <w:p>
             <w:pPr>
               <w:pStyle w:val="ListParagraph"/>
-              <w:numPr>
-                <w:ilvl w:val="0"/>
-                <w:numId w:val="7"/>
-              </w:numPr>
-              <w:rPr>
-                <w:rFonts w:eastAsia="Times New Roman" w:cstheme="minorHAnsi"/>
-                <w:lang w:val="en-US"/>
-              </w:rPr>
-            </w:pPr>
-            <w:r>
-              <w:rPr>
-                <w:rFonts w:eastAsia="Times New Roman" w:cstheme="minorHAnsi"/>
-                <w:color w:val="000000"/>
-                <w:lang w:val="en-US"/>
-              </w:rPr>
-              <w:t xml:space="preserve">Customer: </w:t>
-            </w:r>
-          </w:p>
-          <w:p>
-            <w:pPr>
-              <w:pStyle w:val="ListParagraph"/>
-              <w:rPr>
-                <w:rFonts w:eastAsia="Times New Roman" w:cstheme="minorHAnsi"/>
-                <w:color w:val="000000"/>
-                <w:lang w:val="en-US"/>
-              </w:rPr>
-            </w:pPr>
-            <w:r>
-              <w:rPr>
-                <w:rFonts w:eastAsia="Times New Roman" w:cstheme="minorHAnsi"/>
-                <w:color w:val="000000"/>
-                <w:lang w:val="en-US"/>
-              </w:rPr>
-              <w:t>The homepage contain</w:t>
-            </w:r>
-            <w:r>
-              <w:rPr>
-                <w:rFonts w:eastAsia="Times New Roman" w:cstheme="minorHAnsi"/>
-                <w:color w:val="000000"/>
-                <w:lang w:val="en-US"/>
-              </w:rPr>
-              <w:t>s a link to specify a store branch, which redirects the user to</w:t>
-            </w:r>
-            <w:r>
-              <w:rPr>
-                <w:rFonts w:eastAsia="Times New Roman" w:cstheme="minorHAnsi"/>
-                <w:color w:val="000000"/>
-                <w:lang w:val="en-US"/>
-              </w:rPr>
-              <w:t xml:space="preserve"> a page containing information about the given store. The page features a button, which presents a list of car options in the specific store.</w:t>
-            </w:r>
-          </w:p>
-          <w:p>
-            <w:pPr>
-              <w:pStyle w:val="ListParagraph"/>
-              <w:rPr>
-                <w:rFonts w:eastAsia="Times New Roman" w:cstheme="minorHAnsi"/>
-                <w:lang w:val="en-US"/>
-              </w:rPr>
-            </w:pPr>
-            <w:r>
-              <w:rPr>
-                <w:rFonts w:eastAsia="Times New Roman" w:cstheme="minorHAnsi"/>
-                <w:color w:val="000000"/>
-                <w:lang w:val="en-US"/>
-              </w:rPr>
-              <w:lastRenderedPageBreak/>
-              <w:t xml:space="preserve">The homepage also contains a link in the </w:t>
-            </w:r>
-            <w:r>
-              <w:rPr>
-                <w:rFonts w:eastAsia="Times New Roman" w:cstheme="minorHAnsi"/>
-                <w:noProof/>
-                <w:color w:val="000000"/>
-                <w:lang w:val="en-US"/>
-              </w:rPr>
-              <w:t>sidebar</w:t>
-            </w:r>
-            <w:r>
-              <w:rPr>
-                <w:rFonts w:eastAsia="Times New Roman" w:cstheme="minorHAnsi"/>
-                <w:color w:val="000000"/>
-                <w:lang w:val="en-US"/>
-              </w:rPr>
-              <w:t xml:space="preserve">, with another link containing a list of all car options in the CRC company. </w:t>
-            </w:r>
-          </w:p>
-          <w:p>
-            <w:pPr>
-              <w:pStyle w:val="ListParagraph"/>
-              <w:rPr>
-                <w:rFonts w:eastAsia="Times New Roman" w:cstheme="minorHAnsi"/>
-                <w:lang w:val="en-US"/>
-              </w:rPr>
-            </w:pPr>
-          </w:p>
-          <w:p>
-            <w:pPr>
-              <w:pStyle w:val="ListParagraph"/>
-              <w:rPr>
-                <w:rFonts w:eastAsia="Times New Roman" w:cstheme="minorHAnsi"/>
-                <w:lang w:val="en-US"/>
-              </w:rPr>
-            </w:pPr>
-          </w:p>
-          <w:p>
-            <w:pPr>
-              <w:pStyle w:val="ListParagraph"/>
-              <w:rPr>
-                <w:rFonts w:eastAsia="Times New Roman" w:cstheme="minorHAnsi"/>
-                <w:lang w:val="en-US"/>
-              </w:rPr>
-            </w:pPr>
-          </w:p>
-          <w:p>
-            <w:pPr>
-              <w:pStyle w:val="ListParagraph"/>
-              <w:rPr>
-                <w:rFonts w:eastAsia="Times New Roman" w:cstheme="minorHAnsi"/>
-                <w:lang w:val="en-US"/>
-              </w:rPr>
-            </w:pPr>
-          </w:p>
-          <w:p>
-            <w:pPr>
-              <w:pStyle w:val="ListParagraph"/>
-              <w:numPr>
-                <w:ilvl w:val="0"/>
-                <w:numId w:val="7"/>
-              </w:numPr>
-              <w:rPr>
-                <w:rFonts w:eastAsia="Times New Roman" w:cstheme="minorHAnsi"/>
-                <w:lang w:val="en-US"/>
-              </w:rPr>
-            </w:pPr>
-            <w:r>
-              <w:rPr>
-                <w:rFonts w:eastAsia="Times New Roman" w:cstheme="minorHAnsi"/>
-                <w:lang w:val="en-US"/>
-              </w:rPr>
-              <w:t>Sales Team Member and Marketing Team Member</w:t>
-            </w:r>
-            <w:r>
-              <w:rPr>
-                <w:rFonts w:eastAsia="Times New Roman" w:cstheme="minorHAnsi"/>
-                <w:lang w:val="en-US"/>
-              </w:rPr>
-              <w:t xml:space="preserve">: </w:t>
-            </w:r>
-          </w:p>
-          <w:p>
-            <w:pPr>
-              <w:pStyle w:val="ListParagraph"/>
-              <w:rPr>
-                <w:rFonts w:eastAsia="Times New Roman" w:cstheme="minorHAnsi"/>
-                <w:lang w:val="en-US"/>
-              </w:rPr>
-            </w:pPr>
-            <w:r>
-              <w:rPr>
-                <w:rFonts w:eastAsia="Times New Roman" w:cstheme="minorHAnsi"/>
-                <w:lang w:val="en-US"/>
-              </w:rPr>
-              <w:t>The staff dashboard contains a link</w:t>
-            </w:r>
-            <w:r>
-              <w:rPr>
-                <w:rFonts w:eastAsia="Times New Roman" w:cstheme="minorHAnsi"/>
-                <w:lang w:val="en-US"/>
-              </w:rPr>
-              <w:t xml:space="preserve"> named “View Cars”, which redirects the user to </w:t>
-            </w:r>
-            <w:r>
-              <w:rPr>
-                <w:rFonts w:eastAsia="Times New Roman" w:cstheme="minorHAnsi"/>
-                <w:lang w:val="en-US"/>
-              </w:rPr>
-              <w:t xml:space="preserve">a list of car options. </w:t>
-            </w:r>
-          </w:p>
-          <w:p>
-            <w:pPr>
-              <w:pStyle w:val="ListParagraph"/>
-              <w:rPr>
-                <w:rFonts w:eastAsia="Times New Roman" w:cstheme="minorHAnsi"/>
-                <w:lang w:val="en-US"/>
-              </w:rPr>
-            </w:pPr>
-            <w:r>
-              <w:rPr>
-                <w:rFonts w:eastAsia="Times New Roman" w:cstheme="minorHAnsi"/>
-                <w:lang w:val="en-US"/>
-              </w:rPr>
-              <w:t>A staff member can also navigate to an individual store through a link in the dashboard and view cars avai</w:t>
-            </w:r>
-            <w:r>
-              <w:rPr>
-                <w:rFonts w:eastAsia="Times New Roman" w:cstheme="minorHAnsi"/>
-                <w:lang w:val="en-US"/>
-              </w:rPr>
-              <w:t>lable from an individual store.</w:t>
-            </w:r>
-          </w:p>
-          <w:p>
-            <w:pPr>
-              <w:rPr>
-                <w:rFonts w:eastAsia="Times New Roman" w:cstheme="minorHAnsi"/>
-                <w:lang w:val="en-US"/>
-              </w:rPr>
-            </w:pPr>
+              <w:rPr>
+                <w:rFonts w:eastAsia="Times New Roman" w:cstheme="minorHAnsi"/>
+                <w:color w:val="000000"/>
+                <w:lang w:val="en-US"/>
+              </w:rPr>
+            </w:pPr>
+            <w:r>
+              <w:rPr>
+                <w:rFonts w:eastAsia="Times New Roman" w:cstheme="minorHAnsi"/>
+                <w:color w:val="000000"/>
+                <w:lang w:val="en-US"/>
+              </w:rPr>
+              <w:t xml:space="preserve">The homepage contains a link to </w:t>
+            </w:r>
+            <w:r>
+              <w:rPr>
+                <w:rFonts w:eastAsia="Times New Roman" w:cstheme="minorHAnsi"/>
+                <w:color w:val="000000"/>
+                <w:lang w:val="en-US"/>
+              </w:rPr>
+              <w:t>a vehicle list where vehicles are listed in panels. Clicking a vehicle panel will show the information (</w:t>
+            </w:r>
+            <w:r>
+              <w:rPr>
+                <w:rFonts w:eastAsia="Times New Roman" w:cstheme="minorHAnsi"/>
+                <w:color w:val="000000"/>
+                <w:lang w:val="en-US"/>
+              </w:rPr>
+              <w:t>make, model, engine type, transmission type, vehicle type) to the user in a different panel.</w:t>
+            </w:r>
+          </w:p>
+          <w:p>
+            <w:pPr>
+              <w:rPr>
+                <w:rFonts w:eastAsia="Times New Roman" w:cstheme="minorHAnsi"/>
+                <w:lang w:val="en-US"/>
+              </w:rPr>
+            </w:pPr>
+            <w:bookmarkStart w:id="1" w:name="_GoBack"/>
+            <w:bookmarkEnd w:id="1"/>
             <w:r>
               <w:rPr>
                 <w:rFonts w:eastAsia="Times New Roman" w:cstheme="minorHAnsi"/>
@@ -3191,7 +3021,6 @@
                 <w:rFonts w:eastAsia="Times New Roman" w:cstheme="minorHAnsi"/>
                 <w:lang w:val="en-US"/>
               </w:rPr>
-              <w:lastRenderedPageBreak/>
               <w:t>4</w:t>
             </w:r>
           </w:p>
@@ -3259,6 +3088,7 @@
                 <w:color w:val="FF0000"/>
                 <w:lang w:val="en-US"/>
               </w:rPr>
+              <w:lastRenderedPageBreak/>
               <w:t>4</w:t>
             </w:r>
           </w:p>
@@ -4005,7 +3835,6 @@
                 <w:rFonts w:eastAsia="Times New Roman" w:cstheme="minorHAnsi"/>
                 <w:lang w:val="en-US"/>
               </w:rPr>
-              <w:lastRenderedPageBreak/>
               <w:t xml:space="preserve">Sales </w:t>
             </w:r>
             <w:r>
@@ -4288,6 +4117,7 @@
                 <w:rFonts w:eastAsia="Times New Roman" w:cstheme="minorHAnsi"/>
                 <w:lang w:val="en-US"/>
               </w:rPr>
+              <w:lastRenderedPageBreak/>
               <w:t>Model</w:t>
             </w:r>
           </w:p>
@@ -4661,15 +4491,7 @@
                 <w:rFonts w:eastAsia="Times New Roman" w:cstheme="minorHAnsi"/>
                 <w:lang w:val="en-US"/>
               </w:rPr>
-              <w:t xml:space="preserve">This option will ignore the blank fields and find a list of cars which only meet the given specifications. The user will be </w:t>
-            </w:r>
-            <w:r>
-              <w:rPr>
-                <w:rFonts w:eastAsia="Times New Roman" w:cstheme="minorHAnsi"/>
-                <w:lang w:val="en-US"/>
-              </w:rPr>
-              <w:lastRenderedPageBreak/>
-              <w:t xml:space="preserve">redirected to a page containing a list of car options that meet the broader specifications given. </w:t>
+              <w:t xml:space="preserve">This option will ignore the blank fields and find a list of cars which only meet the given specifications. The user will be redirected to a page containing a list of car options that meet the broader specifications given. </w:t>
             </w:r>
           </w:p>
           <w:p>
@@ -4766,7 +4588,6 @@
                 <w:color w:val="000000"/>
                 <w:lang w:val="en-US"/>
               </w:rPr>
-              <w:lastRenderedPageBreak/>
               <w:t>7</w:t>
             </w:r>
           </w:p>
@@ -5010,7 +4831,16 @@
                 <w:color w:val="000000"/>
                 <w:lang w:val="en-US"/>
               </w:rPr>
-              <w:t xml:space="preserve"> “Find my Nearest Store”. Clicking the link should redirect the user to a page featuring a </w:t>
+              <w:t xml:space="preserve"> “Find my Nearest Store”. Clicking the link should </w:t>
+            </w:r>
+            <w:r>
+              <w:rPr>
+                <w:rFonts w:eastAsia="Times New Roman" w:cstheme="minorHAnsi"/>
+                <w:color w:val="000000"/>
+                <w:lang w:val="en-US"/>
+              </w:rPr>
+              <w:lastRenderedPageBreak/>
+              <w:t xml:space="preserve">redirect the user to a page featuring a </w:t>
             </w:r>
             <w:r>
               <w:rPr>
@@ -5049,6 +4879,7 @@
                 <w:rFonts w:eastAsia="Times New Roman" w:cstheme="minorHAnsi"/>
                 <w:lang w:val="en-US"/>
               </w:rPr>
+              <w:lastRenderedPageBreak/>
               <w:t>4</w:t>
             </w:r>
           </w:p>
@@ -5705,7 +5536,6 @@
                 <w:rFonts w:eastAsia="Times New Roman" w:cstheme="minorHAnsi"/>
                 <w:lang w:val="en-US"/>
               </w:rPr>
-              <w:lastRenderedPageBreak/>
               <w:t xml:space="preserve">After navigating to </w:t>
             </w:r>
             <w:r>
@@ -5751,7 +5581,6 @@
                 <w:rFonts w:eastAsia="Times New Roman" w:cstheme="minorHAnsi"/>
                 <w:lang w:val="en-US"/>
               </w:rPr>
-              <w:lastRenderedPageBreak/>
               <w:t>1</w:t>
             </w:r>
           </w:p>
@@ -6105,6 +5934,7 @@
                 <w:rFonts w:eastAsia="Times New Roman" w:cstheme="minorHAnsi"/>
                 <w:lang w:val="en-US"/>
               </w:rPr>
+              <w:lastRenderedPageBreak/>
               <w:t>8</w:t>
             </w:r>
           </w:p>
@@ -6551,17 +6381,16 @@
           <w:lang w:val="en-US"/>
         </w:rPr>
       </w:pPr>
-      <w:bookmarkStart w:id="1" w:name="_Hlk521688433"/>
+      <w:bookmarkStart w:id="2" w:name="_Hlk521688433"/>
       <w:r>
         <w:rPr>
           <w:rFonts w:eastAsia="Times New Roman"/>
           <w:color w:val="auto"/>
           <w:lang w:val="en-US"/>
         </w:rPr>
-        <w:lastRenderedPageBreak/>
         <w:t>Sales Team</w:t>
       </w:r>
-      <w:bookmarkEnd w:id="1"/>
+      <w:bookmarkEnd w:id="2"/>
     </w:p>
     <w:p>
       <w:pPr>
@@ -7039,6 +6868,7 @@
                 <w:rFonts w:eastAsia="Times New Roman" w:cstheme="minorHAnsi"/>
                 <w:lang w:val="en-US"/>
               </w:rPr>
+              <w:lastRenderedPageBreak/>
               <w:t xml:space="preserve">If he/she submits the incorrect details, the system should deny access and inform him/her that the input details were incorrect. </w:t>
             </w:r>
           </w:p>
@@ -7069,6 +6899,7 @@
                 <w:rFonts w:eastAsia="Times New Roman" w:cstheme="minorHAnsi"/>
                 <w:lang w:val="en-US"/>
               </w:rPr>
+              <w:lastRenderedPageBreak/>
               <w:t>4</w:t>
             </w:r>
           </w:p>
@@ -7638,7 +7469,6 @@
                 <w:rFonts w:eastAsia="Times New Roman" w:cstheme="minorHAnsi"/>
                 <w:lang w:val="en-US"/>
               </w:rPr>
-              <w:lastRenderedPageBreak/>
               <w:t xml:space="preserve">Following the authorization of the Sales Team Member, they should be able to navigate to an individual store and </w:t>
             </w:r>
             <w:r>
@@ -8029,6 +7859,7 @@
                 <w:rFonts w:eastAsia="Times New Roman" w:cstheme="minorHAnsi"/>
                 <w:lang w:val="en-US"/>
               </w:rPr>
+              <w:lastRenderedPageBreak/>
               <w:t>Customer Address</w:t>
             </w:r>
           </w:p>
@@ -8857,6 +8688,7 @@
                 <w:rFonts w:eastAsia="Times New Roman" w:cstheme="minorHAnsi"/>
                 <w:lang w:val="en-US"/>
               </w:rPr>
+              <w:lastRenderedPageBreak/>
               <w:t xml:space="preserve">Clicking on the Order ID should also allow the user to view customer details alone in another page, in </w:t>
             </w:r>
             <w:r>
@@ -9112,8 +8944,6 @@
           <w:lang w:val="en-US"/>
         </w:rPr>
       </w:pPr>
-      <w:bookmarkStart w:id="2" w:name="_GoBack"/>
-      <w:bookmarkEnd w:id="2"/>
     </w:p>
     <w:p>
       <w:pPr>
@@ -9657,7 +9487,6 @@
                 <w:rFonts w:eastAsia="Times New Roman" w:cstheme="minorHAnsi"/>
                 <w:lang w:val="en-US"/>
               </w:rPr>
-              <w:lastRenderedPageBreak/>
               <w:t xml:space="preserve">Marketing </w:t>
             </w:r>
             <w:r>
@@ -9879,7 +9708,6 @@
                 <w:rFonts w:eastAsia="Times New Roman" w:cstheme="minorHAnsi"/>
                 <w:lang w:val="en-US"/>
               </w:rPr>
-              <w:lastRenderedPageBreak/>
               <w:t>5</w:t>
             </w:r>
           </w:p>
@@ -10237,6 +10065,7 @@
                 <w:rFonts w:eastAsia="Times New Roman" w:cstheme="minorHAnsi"/>
                 <w:lang w:val="en-US"/>
               </w:rPr>
+              <w:lastRenderedPageBreak/>
               <w:t xml:space="preserve">CRC </w:t>
             </w:r>
             <w:r>
@@ -10712,6 +10541,7 @@
                 <w:rFonts w:eastAsia="Times New Roman" w:cstheme="minorHAnsi"/>
                 <w:lang w:val="en-US"/>
               </w:rPr>
+              <w:lastRenderedPageBreak/>
               <w:t>5</w:t>
             </w:r>
           </w:p>
@@ -14958,7 +14788,7 @@
 </file>
 
 <file path=customXml/itemProps1.xml><?xml version="1.0" encoding="utf-8"?>
-<ds:datastoreItem xmlns:ds="http://schemas.openxmlformats.org/officeDocument/2006/customXml" ds:itemID="{BF380E05-7770-4134-B1BF-3554413094D3}">
+<ds:datastoreItem xmlns:ds="http://schemas.openxmlformats.org/officeDocument/2006/customXml" ds:itemID="{91BB8898-4221-4A8E-B5ED-ECC0D12267D4}">
   <ds:schemaRefs>
     <ds:schemaRef ds:uri="http://schemas.openxmlformats.org/officeDocument/2006/bibliography"/>
   </ds:schemaRefs>

</xml_diff>